<commit_message>
first time added some work
</commit_message>
<xml_diff>
--- a/MC-bsef18a002.docx
+++ b/MC-bsef18a002.docx
@@ -175,7 +175,7 @@
                     <pic:cNvPicPr/>
                   </pic:nvPicPr>
                   <pic:blipFill>
-                    <a:blip r:embed="rId6">
+                    <a:blip r:embed="rId7">
                       <a:extLst>
                         <a:ext uri="{28A0092B-C50C-407E-A947-70E740481C1C}">
                           <a14:useLocalDpi xmlns:a14="http://schemas.microsoft.com/office/drawing/2010/main" val="0"/>
@@ -405,12 +405,165 @@
         <w:t>BSEF18A002</w:t>
       </w:r>
     </w:p>
-    <w:p>
+    <w:p/>
+    <w:p/>
+    <w:p/>
+    <w:p>
+      <w:pPr>
+        <w:pStyle w:val="ListParagraph"/>
+        <w:numPr>
+          <w:ilvl w:val="0"/>
+          <w:numId w:val="2"/>
+        </w:numPr>
+      </w:pPr>
+      <w:r>
+        <w:lastRenderedPageBreak/>
+        <w:t>Created my first repository on github.com</w:t>
+      </w:r>
+    </w:p>
+    <w:p>
+      <w:r>
+        <w:drawing>
+          <wp:inline distT="0" distB="0" distL="0" distR="0" wp14:anchorId="10811771" wp14:editId="0E128553">
+            <wp:extent cx="5943600" cy="3219450"/>
+            <wp:effectExtent l="0" t="0" r="0" b="0"/>
+            <wp:docPr id="2" name="Picture 2"/>
+            <wp:cNvGraphicFramePr>
+              <a:graphicFrameLocks xmlns:a="http://schemas.openxmlformats.org/drawingml/2006/main" noChangeAspect="1"/>
+            </wp:cNvGraphicFramePr>
+            <a:graphic xmlns:a="http://schemas.openxmlformats.org/drawingml/2006/main">
+              <a:graphicData uri="http://schemas.openxmlformats.org/drawingml/2006/picture">
+                <pic:pic xmlns:pic="http://schemas.openxmlformats.org/drawingml/2006/picture">
+                  <pic:nvPicPr>
+                    <pic:cNvPr id="1" name=""/>
+                    <pic:cNvPicPr/>
+                  </pic:nvPicPr>
+                  <pic:blipFill>
+                    <a:blip r:embed="rId8"/>
+                    <a:stretch>
+                      <a:fillRect/>
+                    </a:stretch>
+                  </pic:blipFill>
+                  <pic:spPr>
+                    <a:xfrm>
+                      <a:off x="0" y="0"/>
+                      <a:ext cx="5943600" cy="3219450"/>
+                    </a:xfrm>
+                    <a:prstGeom prst="rect">
+                      <a:avLst/>
+                    </a:prstGeom>
+                  </pic:spPr>
+                </pic:pic>
+              </a:graphicData>
+            </a:graphic>
+          </wp:inline>
+        </w:drawing>
+      </w:r>
+    </w:p>
+    <w:p>
+      <w:pPr>
+        <w:pStyle w:val="ListParagraph"/>
+        <w:numPr>
+          <w:ilvl w:val="0"/>
+          <w:numId w:val="1"/>
+        </w:numPr>
+      </w:pPr>
+      <w:r>
+        <w:t>Cloning of my first repository and added a Word file on local repository</w:t>
+      </w:r>
+    </w:p>
+    <w:p>
+      <w:r>
+        <w:drawing>
+          <wp:inline distT="0" distB="0" distL="0" distR="0" wp14:anchorId="35D8C160" wp14:editId="0F0D8BD1">
+            <wp:extent cx="5943600" cy="3219450"/>
+            <wp:effectExtent l="0" t="0" r="0" b="0"/>
+            <wp:docPr id="1" name="Picture 1"/>
+            <wp:cNvGraphicFramePr>
+              <a:graphicFrameLocks xmlns:a="http://schemas.openxmlformats.org/drawingml/2006/main" noChangeAspect="1"/>
+            </wp:cNvGraphicFramePr>
+            <a:graphic xmlns:a="http://schemas.openxmlformats.org/drawingml/2006/main">
+              <a:graphicData uri="http://schemas.openxmlformats.org/drawingml/2006/picture">
+                <pic:pic xmlns:pic="http://schemas.openxmlformats.org/drawingml/2006/picture">
+                  <pic:nvPicPr>
+                    <pic:cNvPr id="1" name=""/>
+                    <pic:cNvPicPr/>
+                  </pic:nvPicPr>
+                  <pic:blipFill>
+                    <a:blip r:embed="rId9"/>
+                    <a:stretch>
+                      <a:fillRect/>
+                    </a:stretch>
+                  </pic:blipFill>
+                  <pic:spPr>
+                    <a:xfrm>
+                      <a:off x="0" y="0"/>
+                      <a:ext cx="5943600" cy="3219450"/>
+                    </a:xfrm>
+                    <a:prstGeom prst="rect">
+                      <a:avLst/>
+                    </a:prstGeom>
+                  </pic:spPr>
+                </pic:pic>
+              </a:graphicData>
+            </a:graphic>
+          </wp:inline>
+        </w:drawing>
+      </w:r>
+    </w:p>
+    <w:p>
+      <w:pPr>
+        <w:pStyle w:val="ListParagraph"/>
+        <w:numPr>
+          <w:ilvl w:val="0"/>
+          <w:numId w:val="1"/>
+        </w:numPr>
+      </w:pPr>
       <w:bookmarkStart w:id="0" w:name="_GoBack"/>
       <w:bookmarkEnd w:id="0"/>
     </w:p>
+    <w:p>
+      <w:r>
+        <w:lastRenderedPageBreak/>
+        <w:drawing>
+          <wp:inline distT="0" distB="0" distL="0" distR="0" wp14:anchorId="4D445BFB" wp14:editId="51BDA9E7">
+            <wp:extent cx="5943600" cy="3035300"/>
+            <wp:effectExtent l="0" t="0" r="0" b="0"/>
+            <wp:docPr id="3" name="Picture 3"/>
+            <wp:cNvGraphicFramePr>
+              <a:graphicFrameLocks xmlns:a="http://schemas.openxmlformats.org/drawingml/2006/main" noChangeAspect="1"/>
+            </wp:cNvGraphicFramePr>
+            <a:graphic xmlns:a="http://schemas.openxmlformats.org/drawingml/2006/main">
+              <a:graphicData uri="http://schemas.openxmlformats.org/drawingml/2006/picture">
+                <pic:pic xmlns:pic="http://schemas.openxmlformats.org/drawingml/2006/picture">
+                  <pic:nvPicPr>
+                    <pic:cNvPr id="1" name=""/>
+                    <pic:cNvPicPr/>
+                  </pic:nvPicPr>
+                  <pic:blipFill>
+                    <a:blip r:embed="rId10"/>
+                    <a:stretch>
+                      <a:fillRect/>
+                    </a:stretch>
+                  </pic:blipFill>
+                  <pic:spPr>
+                    <a:xfrm>
+                      <a:off x="0" y="0"/>
+                      <a:ext cx="5943600" cy="3035300"/>
+                    </a:xfrm>
+                    <a:prstGeom prst="rect">
+                      <a:avLst/>
+                    </a:prstGeom>
+                  </pic:spPr>
+                </pic:pic>
+              </a:graphicData>
+            </a:graphic>
+          </wp:inline>
+        </w:drawing>
+      </w:r>
+    </w:p>
     <w:sectPr>
-      <w:footerReference w:type="default" r:id="rId7"/>
+      <w:footerReference w:type="default" r:id="rId11"/>
       <w:pgSz w:w="12240" w:h="15840"/>
       <w:pgMar w:top="1440" w:right="1440" w:bottom="1440" w:left="1440" w:header="720" w:footer="720" w:gutter="0"/>
       <w:cols w:space="720"/>
@@ -496,6 +649,243 @@
     </w:p>
   </w:footnote>
 </w:footnotes>
+</file>
+
+<file path=word/numbering.xml><?xml version="1.0" encoding="utf-8"?>
+<w:numbering xmlns:wpc="http://schemas.microsoft.com/office/word/2010/wordprocessingCanvas" xmlns:cx="http://schemas.microsoft.com/office/drawing/2014/chartex" xmlns:cx1="http://schemas.microsoft.com/office/drawing/2015/9/8/chartex" xmlns:mc="http://schemas.openxmlformats.org/markup-compatibility/2006" xmlns:o="urn:schemas-microsoft-com:office:office" xmlns:r="http://schemas.openxmlformats.org/officeDocument/2006/relationships" xmlns:m="http://schemas.openxmlformats.org/officeDocument/2006/math" xmlns:v="urn:schemas-microsoft-com:vml" xmlns:wp14="http://schemas.microsoft.com/office/word/2010/wordprocessingDrawing" xmlns:wp="http://schemas.openxmlformats.org/drawingml/2006/wordprocessingDrawing" xmlns:w10="urn:schemas-microsoft-com:office:word" xmlns:w="http://schemas.openxmlformats.org/wordprocessingml/2006/main" xmlns:w14="http://schemas.microsoft.com/office/word/2010/wordml" xmlns:w15="http://schemas.microsoft.com/office/word/2012/wordml" xmlns:w16se="http://schemas.microsoft.com/office/word/2015/wordml/symex" xmlns:wpg="http://schemas.microsoft.com/office/word/2010/wordprocessingGroup" xmlns:wpi="http://schemas.microsoft.com/office/word/2010/wordprocessingInk" xmlns:wne="http://schemas.microsoft.com/office/word/2006/wordml" xmlns:wps="http://schemas.microsoft.com/office/word/2010/wordprocessingShape" mc:Ignorable="w14 w15 w16se wp14">
+  <w:abstractNum w:abstractNumId="0" w15:restartNumberingAfterBreak="0">
+    <w:nsid w:val="41A7587D"/>
+    <w:multiLevelType w:val="hybridMultilevel"/>
+    <w:tmpl w:val="0FB8802A"/>
+    <w:lvl w:ilvl="0" w:tplc="0409000B">
+      <w:start w:val="1"/>
+      <w:numFmt w:val="bullet"/>
+      <w:lvlText w:val=""/>
+      <w:lvlJc w:val="left"/>
+      <w:pPr>
+        <w:ind w:left="720" w:hanging="360"/>
+      </w:pPr>
+      <w:rPr>
+        <w:rFonts w:ascii="Wingdings" w:hAnsi="Wingdings" w:hint="default"/>
+      </w:rPr>
+    </w:lvl>
+    <w:lvl w:ilvl="1" w:tplc="04090003" w:tentative="1">
+      <w:start w:val="1"/>
+      <w:numFmt w:val="bullet"/>
+      <w:lvlText w:val="o"/>
+      <w:lvlJc w:val="left"/>
+      <w:pPr>
+        <w:ind w:left="1440" w:hanging="360"/>
+      </w:pPr>
+      <w:rPr>
+        <w:rFonts w:ascii="Courier New" w:hAnsi="Courier New" w:cs="Courier New" w:hint="default"/>
+      </w:rPr>
+    </w:lvl>
+    <w:lvl w:ilvl="2" w:tplc="04090005" w:tentative="1">
+      <w:start w:val="1"/>
+      <w:numFmt w:val="bullet"/>
+      <w:lvlText w:val=""/>
+      <w:lvlJc w:val="left"/>
+      <w:pPr>
+        <w:ind w:left="2160" w:hanging="360"/>
+      </w:pPr>
+      <w:rPr>
+        <w:rFonts w:ascii="Wingdings" w:hAnsi="Wingdings" w:hint="default"/>
+      </w:rPr>
+    </w:lvl>
+    <w:lvl w:ilvl="3" w:tplc="04090001" w:tentative="1">
+      <w:start w:val="1"/>
+      <w:numFmt w:val="bullet"/>
+      <w:lvlText w:val=""/>
+      <w:lvlJc w:val="left"/>
+      <w:pPr>
+        <w:ind w:left="2880" w:hanging="360"/>
+      </w:pPr>
+      <w:rPr>
+        <w:rFonts w:ascii="Symbol" w:hAnsi="Symbol" w:hint="default"/>
+      </w:rPr>
+    </w:lvl>
+    <w:lvl w:ilvl="4" w:tplc="04090003" w:tentative="1">
+      <w:start w:val="1"/>
+      <w:numFmt w:val="bullet"/>
+      <w:lvlText w:val="o"/>
+      <w:lvlJc w:val="left"/>
+      <w:pPr>
+        <w:ind w:left="3600" w:hanging="360"/>
+      </w:pPr>
+      <w:rPr>
+        <w:rFonts w:ascii="Courier New" w:hAnsi="Courier New" w:cs="Courier New" w:hint="default"/>
+      </w:rPr>
+    </w:lvl>
+    <w:lvl w:ilvl="5" w:tplc="04090005" w:tentative="1">
+      <w:start w:val="1"/>
+      <w:numFmt w:val="bullet"/>
+      <w:lvlText w:val=""/>
+      <w:lvlJc w:val="left"/>
+      <w:pPr>
+        <w:ind w:left="4320" w:hanging="360"/>
+      </w:pPr>
+      <w:rPr>
+        <w:rFonts w:ascii="Wingdings" w:hAnsi="Wingdings" w:hint="default"/>
+      </w:rPr>
+    </w:lvl>
+    <w:lvl w:ilvl="6" w:tplc="04090001" w:tentative="1">
+      <w:start w:val="1"/>
+      <w:numFmt w:val="bullet"/>
+      <w:lvlText w:val=""/>
+      <w:lvlJc w:val="left"/>
+      <w:pPr>
+        <w:ind w:left="5040" w:hanging="360"/>
+      </w:pPr>
+      <w:rPr>
+        <w:rFonts w:ascii="Symbol" w:hAnsi="Symbol" w:hint="default"/>
+      </w:rPr>
+    </w:lvl>
+    <w:lvl w:ilvl="7" w:tplc="04090003" w:tentative="1">
+      <w:start w:val="1"/>
+      <w:numFmt w:val="bullet"/>
+      <w:lvlText w:val="o"/>
+      <w:lvlJc w:val="left"/>
+      <w:pPr>
+        <w:ind w:left="5760" w:hanging="360"/>
+      </w:pPr>
+      <w:rPr>
+        <w:rFonts w:ascii="Courier New" w:hAnsi="Courier New" w:cs="Courier New" w:hint="default"/>
+      </w:rPr>
+    </w:lvl>
+    <w:lvl w:ilvl="8" w:tplc="04090005" w:tentative="1">
+      <w:start w:val="1"/>
+      <w:numFmt w:val="bullet"/>
+      <w:lvlText w:val=""/>
+      <w:lvlJc w:val="left"/>
+      <w:pPr>
+        <w:ind w:left="6480" w:hanging="360"/>
+      </w:pPr>
+      <w:rPr>
+        <w:rFonts w:ascii="Wingdings" w:hAnsi="Wingdings" w:hint="default"/>
+      </w:rPr>
+    </w:lvl>
+  </w:abstractNum>
+  <w:abstractNum w:abstractNumId="1" w15:restartNumberingAfterBreak="0">
+    <w:nsid w:val="7790255E"/>
+    <w:multiLevelType w:val="hybridMultilevel"/>
+    <w:tmpl w:val="DD722068"/>
+    <w:lvl w:ilvl="0" w:tplc="0409000B">
+      <w:start w:val="1"/>
+      <w:numFmt w:val="bullet"/>
+      <w:lvlText w:val=""/>
+      <w:lvlJc w:val="left"/>
+      <w:pPr>
+        <w:ind w:left="720" w:hanging="360"/>
+      </w:pPr>
+      <w:rPr>
+        <w:rFonts w:ascii="Wingdings" w:hAnsi="Wingdings" w:hint="default"/>
+      </w:rPr>
+    </w:lvl>
+    <w:lvl w:ilvl="1" w:tplc="04090003" w:tentative="1">
+      <w:start w:val="1"/>
+      <w:numFmt w:val="bullet"/>
+      <w:lvlText w:val="o"/>
+      <w:lvlJc w:val="left"/>
+      <w:pPr>
+        <w:ind w:left="1440" w:hanging="360"/>
+      </w:pPr>
+      <w:rPr>
+        <w:rFonts w:ascii="Courier New" w:hAnsi="Courier New" w:cs="Courier New" w:hint="default"/>
+      </w:rPr>
+    </w:lvl>
+    <w:lvl w:ilvl="2" w:tplc="04090005" w:tentative="1">
+      <w:start w:val="1"/>
+      <w:numFmt w:val="bullet"/>
+      <w:lvlText w:val=""/>
+      <w:lvlJc w:val="left"/>
+      <w:pPr>
+        <w:ind w:left="2160" w:hanging="360"/>
+      </w:pPr>
+      <w:rPr>
+        <w:rFonts w:ascii="Wingdings" w:hAnsi="Wingdings" w:hint="default"/>
+      </w:rPr>
+    </w:lvl>
+    <w:lvl w:ilvl="3" w:tplc="04090001" w:tentative="1">
+      <w:start w:val="1"/>
+      <w:numFmt w:val="bullet"/>
+      <w:lvlText w:val=""/>
+      <w:lvlJc w:val="left"/>
+      <w:pPr>
+        <w:ind w:left="2880" w:hanging="360"/>
+      </w:pPr>
+      <w:rPr>
+        <w:rFonts w:ascii="Symbol" w:hAnsi="Symbol" w:hint="default"/>
+      </w:rPr>
+    </w:lvl>
+    <w:lvl w:ilvl="4" w:tplc="04090003" w:tentative="1">
+      <w:start w:val="1"/>
+      <w:numFmt w:val="bullet"/>
+      <w:lvlText w:val="o"/>
+      <w:lvlJc w:val="left"/>
+      <w:pPr>
+        <w:ind w:left="3600" w:hanging="360"/>
+      </w:pPr>
+      <w:rPr>
+        <w:rFonts w:ascii="Courier New" w:hAnsi="Courier New" w:cs="Courier New" w:hint="default"/>
+      </w:rPr>
+    </w:lvl>
+    <w:lvl w:ilvl="5" w:tplc="04090005" w:tentative="1">
+      <w:start w:val="1"/>
+      <w:numFmt w:val="bullet"/>
+      <w:lvlText w:val=""/>
+      <w:lvlJc w:val="left"/>
+      <w:pPr>
+        <w:ind w:left="4320" w:hanging="360"/>
+      </w:pPr>
+      <w:rPr>
+        <w:rFonts w:ascii="Wingdings" w:hAnsi="Wingdings" w:hint="default"/>
+      </w:rPr>
+    </w:lvl>
+    <w:lvl w:ilvl="6" w:tplc="04090001" w:tentative="1">
+      <w:start w:val="1"/>
+      <w:numFmt w:val="bullet"/>
+      <w:lvlText w:val=""/>
+      <w:lvlJc w:val="left"/>
+      <w:pPr>
+        <w:ind w:left="5040" w:hanging="360"/>
+      </w:pPr>
+      <w:rPr>
+        <w:rFonts w:ascii="Symbol" w:hAnsi="Symbol" w:hint="default"/>
+      </w:rPr>
+    </w:lvl>
+    <w:lvl w:ilvl="7" w:tplc="04090003" w:tentative="1">
+      <w:start w:val="1"/>
+      <w:numFmt w:val="bullet"/>
+      <w:lvlText w:val="o"/>
+      <w:lvlJc w:val="left"/>
+      <w:pPr>
+        <w:ind w:left="5760" w:hanging="360"/>
+      </w:pPr>
+      <w:rPr>
+        <w:rFonts w:ascii="Courier New" w:hAnsi="Courier New" w:cs="Courier New" w:hint="default"/>
+      </w:rPr>
+    </w:lvl>
+    <w:lvl w:ilvl="8" w:tplc="04090005" w:tentative="1">
+      <w:start w:val="1"/>
+      <w:numFmt w:val="bullet"/>
+      <w:lvlText w:val=""/>
+      <w:lvlJc w:val="left"/>
+      <w:pPr>
+        <w:ind w:left="6480" w:hanging="360"/>
+      </w:pPr>
+      <w:rPr>
+        <w:rFonts w:ascii="Wingdings" w:hAnsi="Wingdings" w:hint="default"/>
+      </w:rPr>
+    </w:lvl>
+  </w:abstractNum>
+  <w:num w:numId="1">
+    <w:abstractNumId w:val="1"/>
+  </w:num>
+  <w:num w:numId="2">
+    <w:abstractNumId w:val="0"/>
+  </w:num>
+</w:numbering>
 </file>
 
 <file path=word/styles.xml><?xml version="1.0" encoding="utf-8"?>
@@ -1022,6 +1412,17 @@
       <w:lang w:val="en-GB"/>
     </w:rPr>
   </w:style>
+  <w:style w:type="paragraph" w:styleId="ListParagraph">
+    <w:name w:val="List Paragraph"/>
+    <w:basedOn w:val="Normal"/>
+    <w:uiPriority w:val="34"/>
+    <w:qFormat/>
+    <w:rsid w:val="0092670B"/>
+    <w:pPr>
+      <w:ind w:left="720"/>
+      <w:contextualSpacing/>
+    </w:pPr>
+  </w:style>
 </w:styles>
 </file>
 

</xml_diff>

<commit_message>
lecture 4 (android studio intro) updated
</commit_message>
<xml_diff>
--- a/MC-bsef18a002.docx
+++ b/MC-bsef18a002.docx
@@ -423,6 +423,10 @@
     </w:p>
     <w:p>
       <w:r>
+        <w:rPr>
+          <w:noProof/>
+          <w:lang w:val="en-US"/>
+        </w:rPr>
         <w:drawing>
           <wp:inline distT="0" distB="0" distL="0" distR="0" wp14:anchorId="10811771" wp14:editId="0E128553">
             <wp:extent cx="5943600" cy="3219450"/>
@@ -474,6 +478,10 @@
     </w:p>
     <w:p>
       <w:r>
+        <w:rPr>
+          <w:noProof/>
+          <w:lang w:val="en-US"/>
+        </w:rPr>
         <w:drawing>
           <wp:inline distT="0" distB="0" distL="0" distR="0" wp14:anchorId="35D8C160" wp14:editId="0F0D8BD1">
             <wp:extent cx="5943600" cy="3219450"/>
@@ -511,20 +519,30 @@
         </w:drawing>
       </w:r>
     </w:p>
+    <w:p/>
+    <w:p/>
+    <w:p/>
     <w:p>
       <w:pPr>
         <w:pStyle w:val="ListParagraph"/>
         <w:numPr>
           <w:ilvl w:val="0"/>
-          <w:numId w:val="1"/>
+          <w:numId w:val="3"/>
         </w:numPr>
       </w:pPr>
       <w:bookmarkStart w:id="0" w:name="_GoBack"/>
       <w:bookmarkEnd w:id="0"/>
-    </w:p>
-    <w:p>
       <w:r>
         <w:lastRenderedPageBreak/>
+        <w:t>First commit added</w:t>
+      </w:r>
+    </w:p>
+    <w:p>
+      <w:r>
+        <w:rPr>
+          <w:noProof/>
+          <w:lang w:val="en-US"/>
+        </w:rPr>
         <w:drawing>
           <wp:inline distT="0" distB="0" distL="0" distR="0" wp14:anchorId="4D445BFB" wp14:editId="51BDA9E7">
             <wp:extent cx="5943600" cy="3035300"/>
@@ -562,6 +580,15 @@
         </w:drawing>
       </w:r>
     </w:p>
+    <w:p>
+      <w:pPr>
+        <w:pStyle w:val="ListParagraph"/>
+        <w:numPr>
+          <w:ilvl w:val="0"/>
+          <w:numId w:val="3"/>
+        </w:numPr>
+      </w:pPr>
+    </w:p>
     <w:sectPr>
       <w:footerReference w:type="default" r:id="rId11"/>
       <w:pgSz w:w="12240" w:h="15840"/>
@@ -654,6 +681,119 @@
 <file path=word/numbering.xml><?xml version="1.0" encoding="utf-8"?>
 <w:numbering xmlns:wpc="http://schemas.microsoft.com/office/word/2010/wordprocessingCanvas" xmlns:cx="http://schemas.microsoft.com/office/drawing/2014/chartex" xmlns:cx1="http://schemas.microsoft.com/office/drawing/2015/9/8/chartex" xmlns:mc="http://schemas.openxmlformats.org/markup-compatibility/2006" xmlns:o="urn:schemas-microsoft-com:office:office" xmlns:r="http://schemas.openxmlformats.org/officeDocument/2006/relationships" xmlns:m="http://schemas.openxmlformats.org/officeDocument/2006/math" xmlns:v="urn:schemas-microsoft-com:vml" xmlns:wp14="http://schemas.microsoft.com/office/word/2010/wordprocessingDrawing" xmlns:wp="http://schemas.openxmlformats.org/drawingml/2006/wordprocessingDrawing" xmlns:w10="urn:schemas-microsoft-com:office:word" xmlns:w="http://schemas.openxmlformats.org/wordprocessingml/2006/main" xmlns:w14="http://schemas.microsoft.com/office/word/2010/wordml" xmlns:w15="http://schemas.microsoft.com/office/word/2012/wordml" xmlns:w16se="http://schemas.microsoft.com/office/word/2015/wordml/symex" xmlns:wpg="http://schemas.microsoft.com/office/word/2010/wordprocessingGroup" xmlns:wpi="http://schemas.microsoft.com/office/word/2010/wordprocessingInk" xmlns:wne="http://schemas.microsoft.com/office/word/2006/wordml" xmlns:wps="http://schemas.microsoft.com/office/word/2010/wordprocessingShape" mc:Ignorable="w14 w15 w16se wp14">
   <w:abstractNum w:abstractNumId="0" w15:restartNumberingAfterBreak="0">
+    <w:nsid w:val="2A06545C"/>
+    <w:multiLevelType w:val="hybridMultilevel"/>
+    <w:tmpl w:val="5F86F592"/>
+    <w:lvl w:ilvl="0" w:tplc="0409000B">
+      <w:start w:val="1"/>
+      <w:numFmt w:val="bullet"/>
+      <w:lvlText w:val=""/>
+      <w:lvlJc w:val="left"/>
+      <w:pPr>
+        <w:ind w:left="720" w:hanging="360"/>
+      </w:pPr>
+      <w:rPr>
+        <w:rFonts w:ascii="Wingdings" w:hAnsi="Wingdings" w:hint="default"/>
+      </w:rPr>
+    </w:lvl>
+    <w:lvl w:ilvl="1" w:tplc="04090003" w:tentative="1">
+      <w:start w:val="1"/>
+      <w:numFmt w:val="bullet"/>
+      <w:lvlText w:val="o"/>
+      <w:lvlJc w:val="left"/>
+      <w:pPr>
+        <w:ind w:left="1440" w:hanging="360"/>
+      </w:pPr>
+      <w:rPr>
+        <w:rFonts w:ascii="Courier New" w:hAnsi="Courier New" w:cs="Courier New" w:hint="default"/>
+      </w:rPr>
+    </w:lvl>
+    <w:lvl w:ilvl="2" w:tplc="04090005" w:tentative="1">
+      <w:start w:val="1"/>
+      <w:numFmt w:val="bullet"/>
+      <w:lvlText w:val=""/>
+      <w:lvlJc w:val="left"/>
+      <w:pPr>
+        <w:ind w:left="2160" w:hanging="360"/>
+      </w:pPr>
+      <w:rPr>
+        <w:rFonts w:ascii="Wingdings" w:hAnsi="Wingdings" w:hint="default"/>
+      </w:rPr>
+    </w:lvl>
+    <w:lvl w:ilvl="3" w:tplc="04090001" w:tentative="1">
+      <w:start w:val="1"/>
+      <w:numFmt w:val="bullet"/>
+      <w:lvlText w:val=""/>
+      <w:lvlJc w:val="left"/>
+      <w:pPr>
+        <w:ind w:left="2880" w:hanging="360"/>
+      </w:pPr>
+      <w:rPr>
+        <w:rFonts w:ascii="Symbol" w:hAnsi="Symbol" w:hint="default"/>
+      </w:rPr>
+    </w:lvl>
+    <w:lvl w:ilvl="4" w:tplc="04090003" w:tentative="1">
+      <w:start w:val="1"/>
+      <w:numFmt w:val="bullet"/>
+      <w:lvlText w:val="o"/>
+      <w:lvlJc w:val="left"/>
+      <w:pPr>
+        <w:ind w:left="3600" w:hanging="360"/>
+      </w:pPr>
+      <w:rPr>
+        <w:rFonts w:ascii="Courier New" w:hAnsi="Courier New" w:cs="Courier New" w:hint="default"/>
+      </w:rPr>
+    </w:lvl>
+    <w:lvl w:ilvl="5" w:tplc="04090005" w:tentative="1">
+      <w:start w:val="1"/>
+      <w:numFmt w:val="bullet"/>
+      <w:lvlText w:val=""/>
+      <w:lvlJc w:val="left"/>
+      <w:pPr>
+        <w:ind w:left="4320" w:hanging="360"/>
+      </w:pPr>
+      <w:rPr>
+        <w:rFonts w:ascii="Wingdings" w:hAnsi="Wingdings" w:hint="default"/>
+      </w:rPr>
+    </w:lvl>
+    <w:lvl w:ilvl="6" w:tplc="04090001" w:tentative="1">
+      <w:start w:val="1"/>
+      <w:numFmt w:val="bullet"/>
+      <w:lvlText w:val=""/>
+      <w:lvlJc w:val="left"/>
+      <w:pPr>
+        <w:ind w:left="5040" w:hanging="360"/>
+      </w:pPr>
+      <w:rPr>
+        <w:rFonts w:ascii="Symbol" w:hAnsi="Symbol" w:hint="default"/>
+      </w:rPr>
+    </w:lvl>
+    <w:lvl w:ilvl="7" w:tplc="04090003" w:tentative="1">
+      <w:start w:val="1"/>
+      <w:numFmt w:val="bullet"/>
+      <w:lvlText w:val="o"/>
+      <w:lvlJc w:val="left"/>
+      <w:pPr>
+        <w:ind w:left="5760" w:hanging="360"/>
+      </w:pPr>
+      <w:rPr>
+        <w:rFonts w:ascii="Courier New" w:hAnsi="Courier New" w:cs="Courier New" w:hint="default"/>
+      </w:rPr>
+    </w:lvl>
+    <w:lvl w:ilvl="8" w:tplc="04090005" w:tentative="1">
+      <w:start w:val="1"/>
+      <w:numFmt w:val="bullet"/>
+      <w:lvlText w:val=""/>
+      <w:lvlJc w:val="left"/>
+      <w:pPr>
+        <w:ind w:left="6480" w:hanging="360"/>
+      </w:pPr>
+      <w:rPr>
+        <w:rFonts w:ascii="Wingdings" w:hAnsi="Wingdings" w:hint="default"/>
+      </w:rPr>
+    </w:lvl>
+  </w:abstractNum>
+  <w:abstractNum w:abstractNumId="1" w15:restartNumberingAfterBreak="0">
     <w:nsid w:val="41A7587D"/>
     <w:multiLevelType w:val="hybridMultilevel"/>
     <w:tmpl w:val="0FB8802A"/>
@@ -766,7 +906,7 @@
       </w:rPr>
     </w:lvl>
   </w:abstractNum>
-  <w:abstractNum w:abstractNumId="1" w15:restartNumberingAfterBreak="0">
+  <w:abstractNum w:abstractNumId="2" w15:restartNumberingAfterBreak="0">
     <w:nsid w:val="7790255E"/>
     <w:multiLevelType w:val="hybridMultilevel"/>
     <w:tmpl w:val="DD722068"/>
@@ -880,9 +1020,12 @@
     </w:lvl>
   </w:abstractNum>
   <w:num w:numId="1">
+    <w:abstractNumId w:val="2"/>
+  </w:num>
+  <w:num w:numId="2">
     <w:abstractNumId w:val="1"/>
   </w:num>
-  <w:num w:numId="2">
+  <w:num w:numId="3">
     <w:abstractNumId w:val="0"/>
   </w:num>
 </w:numbering>

</xml_diff>